<commit_message>
add functionality to copy xls font name and size
</commit_message>
<xml_diff>
--- a/test/samples/0 output.docx
+++ b/test/samples/0 output.docx
@@ -350,7 +350,7 @@
         <w:rPr>
           <w:rStyle w:val="SubtleEmphasis"/>
         </w:rPr>
-        <w:t xml:space="preserve">2020-01-09</w:t>
+        <w:t xml:space="preserve">2020-01-15</w:t>
       </w:r>
       <w:bookmarkStart w:id="0" w:name="_GoBack"/>
       <w:bookmarkEnd w:id="0"/>
@@ -432,6 +432,9 @@
               <w:rPr>
                 <w:color w:val="FFFFFF"/>
                 <w:b/>
+                <w:sz w:val="20"/>
+                <w:szCs w:val="20"/>
+                <w:rFonts w:ascii="Arial" w:hAnsi="Arial" w:cs="Arial"/>
               </w:rPr>
               <w:t>Period Ending 30 September 2010 – Gross* Returns</w:t>
             </w:r>
@@ -470,6 +473,9 @@
               <w:rPr>
                 <w:color w:val="000000"/>
                 <w:b/>
+                <w:sz w:val="20"/>
+                <w:szCs w:val="20"/>
+                <w:rFonts w:ascii="Arial" w:hAnsi="Arial" w:cs="Arial"/>
               </w:rPr>
               <w:t>Quarter</w:t>
               <w:br/>
@@ -494,6 +500,9 @@
               <w:rPr>
                 <w:color w:val="000000"/>
                 <w:b/>
+                <w:sz w:val="20"/>
+                <w:szCs w:val="20"/>
+                <w:rFonts w:ascii="Arial" w:hAnsi="Arial" w:cs="Arial"/>
               </w:rPr>
               <w:t>1 Year</w:t>
               <w:br/>
@@ -518,6 +527,9 @@
               <w:rPr>
                 <w:color w:val="000000"/>
                 <w:b/>
+                <w:sz w:val="20"/>
+                <w:szCs w:val="20"/>
+                <w:rFonts w:ascii="Arial" w:hAnsi="Arial" w:cs="Arial"/>
               </w:rPr>
               <w:t>3 Years</w:t>
               <w:br/>
@@ -542,6 +554,9 @@
               <w:rPr>
                 <w:color w:val="000000"/>
                 <w:b/>
+                <w:sz w:val="20"/>
+                <w:szCs w:val="20"/>
+                <w:rFonts w:ascii="Arial" w:hAnsi="Arial" w:cs="Arial"/>
               </w:rPr>
               <w:t>5 Years</w:t>
               <w:br/>
@@ -566,6 +581,9 @@
               <w:rPr>
                 <w:color w:val="000000"/>
                 <w:b/>
+                <w:sz w:val="20"/>
+                <w:szCs w:val="20"/>
+                <w:rFonts w:ascii="Arial" w:hAnsi="Arial" w:cs="Arial"/>
               </w:rPr>
               <w:t xml:space="preserve">7 Years </w:t>
               <w:br/>
@@ -590,6 +608,9 @@
               <w:rPr>
                 <w:color w:val="000000"/>
                 <w:b/>
+                <w:sz w:val="20"/>
+                <w:szCs w:val="20"/>
+                <w:rFonts w:ascii="Arial" w:hAnsi="Arial" w:cs="Arial"/>
               </w:rPr>
               <w:t xml:space="preserve">10 Years </w:t>
               <w:br/>
@@ -614,6 +635,9 @@
               <w:rPr>
                 <w:color w:val="000000"/>
                 <w:b/>
+                <w:sz w:val="20"/>
+                <w:szCs w:val="20"/>
+                <w:rFonts w:ascii="Arial" w:hAnsi="Arial" w:cs="Arial"/>
               </w:rPr>
               <w:t>Since Inception</w:t>
             </w:r>
@@ -651,6 +675,9 @@
             <w:r>
               <w:rPr>
                 <w:color w:val="000000"/>
+                <w:sz w:val="20"/>
+                <w:szCs w:val="20"/>
+                <w:rFonts w:ascii="Arial" w:hAnsi="Arial" w:cs="Arial"/>
               </w:rPr>
               <w:t>Portfolio</w:t>
             </w:r>
@@ -672,6 +699,9 @@
             <w:r>
               <w:rPr>
                 <w:color w:val="000000"/>
+                <w:sz w:val="20"/>
+                <w:szCs w:val="20"/>
+                <w:rFonts w:ascii="Arial" w:hAnsi="Arial" w:cs="Arial"/>
               </w:rPr>
               <w:t>4.53</w:t>
             </w:r>
@@ -693,6 +723,9 @@
             <w:r>
               <w:rPr>
                 <w:color w:val="000000"/>
+                <w:sz w:val="20"/>
+                <w:szCs w:val="20"/>
+                <w:rFonts w:ascii="Arial" w:hAnsi="Arial" w:cs="Arial"/>
               </w:rPr>
               <w:t>11.54</w:t>
             </w:r>
@@ -714,6 +747,9 @@
             <w:r>
               <w:rPr>
                 <w:color w:val="000000"/>
+                <w:sz w:val="20"/>
+                <w:szCs w:val="20"/>
+                <w:rFonts w:ascii="Arial" w:hAnsi="Arial" w:cs="Arial"/>
               </w:rPr>
               <w:t>6.63</w:t>
             </w:r>
@@ -735,6 +771,9 @@
             <w:r>
               <w:rPr>
                 <w:color w:val="000000"/>
+                <w:sz w:val="20"/>
+                <w:szCs w:val="20"/>
+                <w:rFonts w:ascii="Arial" w:hAnsi="Arial" w:cs="Arial"/>
               </w:rPr>
               <w:t>6.90</w:t>
             </w:r>
@@ -756,6 +795,9 @@
             <w:r>
               <w:rPr>
                 <w:color w:val="000000"/>
+                <w:sz w:val="20"/>
+                <w:szCs w:val="20"/>
+                <w:rFonts w:ascii="Arial" w:hAnsi="Arial" w:cs="Arial"/>
               </w:rPr>
               <w:t>7.02</w:t>
             </w:r>
@@ -777,6 +819,9 @@
             <w:r>
               <w:rPr>
                 <w:color w:val="000000"/>
+                <w:sz w:val="20"/>
+                <w:szCs w:val="20"/>
+                <w:rFonts w:ascii="Arial" w:hAnsi="Arial" w:cs="Arial"/>
               </w:rPr>
               <w:t>6.56</w:t>
             </w:r>
@@ -798,6 +843,9 @@
             <w:r>
               <w:rPr>
                 <w:color w:val="000000"/>
+                <w:sz w:val="20"/>
+                <w:szCs w:val="20"/>
+                <w:rFonts w:ascii="Arial" w:hAnsi="Arial" w:cs="Arial"/>
               </w:rPr>
               <w:t>10.10</w:t>
             </w:r>
@@ -821,6 +869,9 @@
             <w:r>
               <w:rPr>
                 <w:color w:val="000000"/>
+                <w:sz w:val="20"/>
+                <w:szCs w:val="20"/>
+                <w:rFonts w:ascii="Arial" w:hAnsi="Arial" w:cs="Arial"/>
               </w:rPr>
               <w:t>Benchmark</w:t>
             </w:r>
@@ -848,6 +899,9 @@
             <w:r>
               <w:rPr>
                 <w:color w:val="000000"/>
+                <w:sz w:val="20"/>
+                <w:szCs w:val="20"/>
+                <w:rFonts w:ascii="Arial" w:hAnsi="Arial" w:cs="Arial"/>
               </w:rPr>
               <w:t>2.27</w:t>
             </w:r>
@@ -869,6 +923,9 @@
             <w:r>
               <w:rPr>
                 <w:color w:val="000000"/>
+                <w:sz w:val="20"/>
+                <w:szCs w:val="20"/>
+                <w:rFonts w:ascii="Arial" w:hAnsi="Arial" w:cs="Arial"/>
               </w:rPr>
               <w:t>5.77</w:t>
             </w:r>
@@ -890,6 +947,9 @@
             <w:r>
               <w:rPr>
                 <w:color w:val="000000"/>
+                <w:sz w:val="20"/>
+                <w:szCs w:val="20"/>
+                <w:rFonts w:ascii="Arial" w:hAnsi="Arial" w:cs="Arial"/>
               </w:rPr>
               <w:t>3.32</w:t>
             </w:r>
@@ -911,6 +971,9 @@
             <w:r>
               <w:rPr>
                 <w:color w:val="000000"/>
+                <w:sz w:val="20"/>
+                <w:szCs w:val="20"/>
+                <w:rFonts w:ascii="Arial" w:hAnsi="Arial" w:cs="Arial"/>
               </w:rPr>
               <w:t>3.45</w:t>
             </w:r>
@@ -932,6 +995,9 @@
             <w:r>
               <w:rPr>
                 <w:color w:val="000000"/>
+                <w:sz w:val="20"/>
+                <w:szCs w:val="20"/>
+                <w:rFonts w:ascii="Arial" w:hAnsi="Arial" w:cs="Arial"/>
               </w:rPr>
               <w:t>3.51</w:t>
             </w:r>
@@ -953,6 +1019,9 @@
             <w:r>
               <w:rPr>
                 <w:color w:val="000000"/>
+                <w:sz w:val="20"/>
+                <w:szCs w:val="20"/>
+                <w:rFonts w:ascii="Arial" w:hAnsi="Arial" w:cs="Arial"/>
               </w:rPr>
               <w:t>3.28</w:t>
             </w:r>
@@ -974,6 +1043,9 @@
             <w:r>
               <w:rPr>
                 <w:color w:val="000000"/>
+                <w:sz w:val="20"/>
+                <w:szCs w:val="20"/>
+                <w:rFonts w:ascii="Arial" w:hAnsi="Arial" w:cs="Arial"/>
               </w:rPr>
               <w:t>5.00</w:t>
             </w:r>
@@ -997,6 +1069,9 @@
             <w:r>
               <w:rPr>
                 <w:color w:val="000000"/>
+                <w:sz w:val="20"/>
+                <w:szCs w:val="20"/>
+                <w:rFonts w:ascii="Arial" w:hAnsi="Arial" w:cs="Arial"/>
               </w:rPr>
               <w:t>Difference</w:t>
             </w:r>
@@ -1018,6 +1093,9 @@
             <w:r>
               <w:rPr>
                 <w:color w:val="000000"/>
+                <w:sz w:val="20"/>
+                <w:szCs w:val="20"/>
+                <w:rFonts w:ascii="Arial" w:hAnsi="Arial" w:cs="Arial"/>
               </w:rPr>
               <w:rPr>
                 <w:i/>
@@ -1042,6 +1120,9 @@
             <w:r>
               <w:rPr>
                 <w:color w:val="000000"/>
+                <w:sz w:val="20"/>
+                <w:szCs w:val="20"/>
+                <w:rFonts w:ascii="Arial" w:hAnsi="Arial" w:cs="Arial"/>
               </w:rPr>
               <w:rPr>
                 <w:i/>
@@ -1066,6 +1147,9 @@
             <w:r>
               <w:rPr>
                 <w:color w:val="000000"/>
+                <w:sz w:val="20"/>
+                <w:szCs w:val="20"/>
+                <w:rFonts w:ascii="Arial" w:hAnsi="Arial" w:cs="Arial"/>
               </w:rPr>
               <w:rPr>
                 <w:i/>
@@ -1090,6 +1174,9 @@
             <w:r>
               <w:rPr>
                 <w:color w:val="000000"/>
+                <w:sz w:val="20"/>
+                <w:szCs w:val="20"/>
+                <w:rFonts w:ascii="Arial" w:hAnsi="Arial" w:cs="Arial"/>
               </w:rPr>
               <w:rPr>
                 <w:i/>
@@ -1114,6 +1201,9 @@
             <w:r>
               <w:rPr>
                 <w:color w:val="000000"/>
+                <w:sz w:val="20"/>
+                <w:szCs w:val="20"/>
+                <w:rFonts w:ascii="Arial" w:hAnsi="Arial" w:cs="Arial"/>
               </w:rPr>
               <w:rPr>
                 <w:i/>
@@ -1138,6 +1228,9 @@
             <w:r>
               <w:rPr>
                 <w:color w:val="000000"/>
+                <w:sz w:val="20"/>
+                <w:szCs w:val="20"/>
+                <w:rFonts w:ascii="Arial" w:hAnsi="Arial" w:cs="Arial"/>
               </w:rPr>
               <w:rPr>
                 <w:i/>
@@ -1162,6 +1255,9 @@
             <w:r>
               <w:rPr>
                 <w:color w:val="000000"/>
+                <w:sz w:val="20"/>
+                <w:szCs w:val="20"/>
+                <w:rFonts w:ascii="Arial" w:hAnsi="Arial" w:cs="Arial"/>
               </w:rPr>
               <w:rPr>
                 <w:i/>
@@ -1189,6 +1285,9 @@
               <w:rPr>
                 <w:color w:val="000000"/>
                 <w:b/>
+                <w:sz w:val="20"/>
+                <w:szCs w:val="20"/>
+                <w:rFonts w:ascii="Arial" w:hAnsi="Arial" w:cs="Arial"/>
               </w:rPr>
               <w:t>Portfolio Valuation</w:t>
             </w:r>
@@ -1295,6 +1394,9 @@
               <w:rPr>
                 <w:color w:val="000000"/>
                 <w:b/>
+                <w:sz w:val="20"/>
+                <w:szCs w:val="20"/>
+                <w:rFonts w:ascii="Arial" w:hAnsi="Arial" w:cs="Arial"/>
               </w:rPr>
               <w:t>A$359,256,753</w:t>
             </w:r>
@@ -1434,6 +1536,9 @@
               <w:rPr>
                 <w:color w:val="FFFFFF"/>
                 <w:b/>
+                <w:sz w:val="20"/>
+                <w:szCs w:val="20"/>
+                <w:rFonts w:ascii="Arial" w:hAnsi="Arial" w:cs="Arial"/>
               </w:rPr>
               <w:t>Period Ending 30 September 2010 – Net** Returns</w:t>
             </w:r>
@@ -1472,6 +1577,9 @@
               <w:rPr>
                 <w:color w:val="000000"/>
                 <w:b/>
+                <w:sz w:val="20"/>
+                <w:szCs w:val="20"/>
+                <w:rFonts w:ascii="Arial" w:hAnsi="Arial" w:cs="Arial"/>
               </w:rPr>
               <w:t>Quarter</w:t>
               <w:br/>
@@ -1496,6 +1604,9 @@
               <w:rPr>
                 <w:color w:val="000000"/>
                 <w:b/>
+                <w:sz w:val="20"/>
+                <w:szCs w:val="20"/>
+                <w:rFonts w:ascii="Arial" w:hAnsi="Arial" w:cs="Arial"/>
               </w:rPr>
               <w:t>1 Year</w:t>
               <w:br/>
@@ -1520,6 +1631,9 @@
               <w:rPr>
                 <w:color w:val="000000"/>
                 <w:b/>
+                <w:sz w:val="20"/>
+                <w:szCs w:val="20"/>
+                <w:rFonts w:ascii="Arial" w:hAnsi="Arial" w:cs="Arial"/>
               </w:rPr>
               <w:t>3 Years</w:t>
               <w:br/>
@@ -1544,6 +1658,9 @@
               <w:rPr>
                 <w:color w:val="000000"/>
                 <w:b/>
+                <w:sz w:val="20"/>
+                <w:szCs w:val="20"/>
+                <w:rFonts w:ascii="Arial" w:hAnsi="Arial" w:cs="Arial"/>
               </w:rPr>
               <w:t>5 Years</w:t>
               <w:br/>
@@ -1568,6 +1685,9 @@
               <w:rPr>
                 <w:color w:val="000000"/>
                 <w:b/>
+                <w:sz w:val="20"/>
+                <w:szCs w:val="20"/>
+                <w:rFonts w:ascii="Arial" w:hAnsi="Arial" w:cs="Arial"/>
               </w:rPr>
               <w:t xml:space="preserve">7 Years </w:t>
               <w:br/>
@@ -1592,6 +1712,9 @@
               <w:rPr>
                 <w:color w:val="000000"/>
                 <w:b/>
+                <w:sz w:val="20"/>
+                <w:szCs w:val="20"/>
+                <w:rFonts w:ascii="Arial" w:hAnsi="Arial" w:cs="Arial"/>
               </w:rPr>
               <w:t xml:space="preserve">10 Years </w:t>
               <w:br/>
@@ -1616,6 +1739,9 @@
               <w:rPr>
                 <w:color w:val="000000"/>
                 <w:b/>
+                <w:sz w:val="20"/>
+                <w:szCs w:val="20"/>
+                <w:rFonts w:ascii="Arial" w:hAnsi="Arial" w:cs="Arial"/>
               </w:rPr>
               <w:t>Since Inception</w:t>
             </w:r>
@@ -1653,6 +1779,9 @@
             <w:r>
               <w:rPr>
                 <w:color w:val="000000"/>
+                <w:sz w:val="20"/>
+                <w:szCs w:val="20"/>
+                <w:rFonts w:ascii="Arial" w:hAnsi="Arial" w:cs="Arial"/>
               </w:rPr>
               <w:t>Portfolio</w:t>
             </w:r>
@@ -1674,6 +1803,9 @@
             <w:r>
               <w:rPr>
                 <w:color w:val="000000"/>
+                <w:sz w:val="20"/>
+                <w:szCs w:val="20"/>
+                <w:rFonts w:ascii="Arial" w:hAnsi="Arial" w:cs="Arial"/>
               </w:rPr>
               <w:t>17.82</w:t>
             </w:r>
@@ -1695,6 +1827,9 @@
             <w:r>
               <w:rPr>
                 <w:color w:val="000000"/>
+                <w:sz w:val="20"/>
+                <w:szCs w:val="20"/>
+                <w:rFonts w:ascii="Arial" w:hAnsi="Arial" w:cs="Arial"/>
               </w:rPr>
               <w:t>44.96</w:t>
             </w:r>
@@ -1716,6 +1851,9 @@
             <w:r>
               <w:rPr>
                 <w:color w:val="000000"/>
+                <w:sz w:val="20"/>
+                <w:szCs w:val="20"/>
+                <w:rFonts w:ascii="Arial" w:hAnsi="Arial" w:cs="Arial"/>
               </w:rPr>
               <w:t>25.38</w:t>
             </w:r>
@@ -1737,6 +1875,9 @@
             <w:r>
               <w:rPr>
                 <w:color w:val="000000"/>
+                <w:sz w:val="20"/>
+                <w:szCs w:val="20"/>
+                <w:rFonts w:ascii="Arial" w:hAnsi="Arial" w:cs="Arial"/>
               </w:rPr>
               <w:t>26.40</w:t>
             </w:r>
@@ -1758,6 +1899,9 @@
             <w:r>
               <w:rPr>
                 <w:color w:val="000000"/>
+                <w:sz w:val="20"/>
+                <w:szCs w:val="20"/>
+                <w:rFonts w:ascii="Arial" w:hAnsi="Arial" w:cs="Arial"/>
               </w:rPr>
               <w:t>26.84</w:t>
             </w:r>
@@ -1779,6 +1923,9 @@
             <w:r>
               <w:rPr>
                 <w:color w:val="000000"/>
+                <w:sz w:val="20"/>
+                <w:szCs w:val="20"/>
+                <w:rFonts w:ascii="Arial" w:hAnsi="Arial" w:cs="Arial"/>
               </w:rPr>
               <w:t>25.02</w:t>
             </w:r>
@@ -1800,6 +1947,9 @@
             <w:r>
               <w:rPr>
                 <w:color w:val="000000"/>
+                <w:sz w:val="20"/>
+                <w:szCs w:val="20"/>
+                <w:rFonts w:ascii="Arial" w:hAnsi="Arial" w:cs="Arial"/>
               </w:rPr>
               <w:t>30.10</w:t>
             </w:r>
@@ -1823,6 +1973,9 @@
             <w:r>
               <w:rPr>
                 <w:color w:val="000000"/>
+                <w:sz w:val="20"/>
+                <w:szCs w:val="20"/>
+                <w:rFonts w:ascii="Arial" w:hAnsi="Arial" w:cs="Arial"/>
               </w:rPr>
               <w:t>Benchmark</w:t>
             </w:r>
@@ -1850,6 +2003,9 @@
             <w:r>
               <w:rPr>
                 <w:color w:val="000000"/>
+                <w:sz w:val="20"/>
+                <w:szCs w:val="20"/>
+                <w:rFonts w:ascii="Arial" w:hAnsi="Arial" w:cs="Arial"/>
               </w:rPr>
               <w:t>17.74</w:t>
             </w:r>
@@ -1871,6 +2027,9 @@
             <w:r>
               <w:rPr>
                 <w:color w:val="000000"/>
+                <w:sz w:val="20"/>
+                <w:szCs w:val="20"/>
+                <w:rFonts w:ascii="Arial" w:hAnsi="Arial" w:cs="Arial"/>
               </w:rPr>
               <w:t>42.44</w:t>
             </w:r>
@@ -1892,6 +2051,9 @@
             <w:r>
               <w:rPr>
                 <w:color w:val="000000"/>
+                <w:sz w:val="20"/>
+                <w:szCs w:val="20"/>
+                <w:rFonts w:ascii="Arial" w:hAnsi="Arial" w:cs="Arial"/>
               </w:rPr>
               <w:t>20.30</w:t>
             </w:r>
@@ -1913,6 +2075,9 @@
             <w:r>
               <w:rPr>
                 <w:color w:val="000000"/>
+                <w:sz w:val="20"/>
+                <w:szCs w:val="20"/>
+                <w:rFonts w:ascii="Arial" w:hAnsi="Arial" w:cs="Arial"/>
               </w:rPr>
               <w:t>22.68</w:t>
             </w:r>
@@ -1934,6 +2099,9 @@
             <w:r>
               <w:rPr>
                 <w:color w:val="000000"/>
+                <w:sz w:val="20"/>
+                <w:szCs w:val="20"/>
+                <w:rFonts w:ascii="Arial" w:hAnsi="Arial" w:cs="Arial"/>
               </w:rPr>
               <w:t>24.80</w:t>
             </w:r>
@@ -1955,6 +2123,9 @@
             <w:r>
               <w:rPr>
                 <w:color w:val="000000"/>
+                <w:sz w:val="20"/>
+                <w:szCs w:val="20"/>
+                <w:rFonts w:ascii="Arial" w:hAnsi="Arial" w:cs="Arial"/>
               </w:rPr>
               <w:t>23.66</w:t>
             </w:r>
@@ -1976,6 +2147,9 @@
             <w:r>
               <w:rPr>
                 <w:color w:val="000000"/>
+                <w:sz w:val="20"/>
+                <w:szCs w:val="20"/>
+                <w:rFonts w:ascii="Arial" w:hAnsi="Arial" w:cs="Arial"/>
               </w:rPr>
               <w:t>23.25</w:t>
             </w:r>
@@ -1999,6 +2173,9 @@
             <w:r>
               <w:rPr>
                 <w:color w:val="000000"/>
+                <w:sz w:val="20"/>
+                <w:szCs w:val="20"/>
+                <w:rFonts w:ascii="Arial" w:hAnsi="Arial" w:cs="Arial"/>
               </w:rPr>
               <w:t>Difference</w:t>
             </w:r>
@@ -2020,6 +2197,9 @@
             <w:r>
               <w:rPr>
                 <w:color w:val="000000"/>
+                <w:sz w:val="20"/>
+                <w:szCs w:val="20"/>
+                <w:rFonts w:ascii="Arial" w:hAnsi="Arial" w:cs="Arial"/>
               </w:rPr>
               <w:rPr>
                 <w:i/>
@@ -2044,6 +2224,9 @@
             <w:r>
               <w:rPr>
                 <w:color w:val="000000"/>
+                <w:sz w:val="20"/>
+                <w:szCs w:val="20"/>
+                <w:rFonts w:ascii="Arial" w:hAnsi="Arial" w:cs="Arial"/>
               </w:rPr>
               <w:rPr>
                 <w:i/>
@@ -2068,6 +2251,9 @@
             <w:r>
               <w:rPr>
                 <w:color w:val="000000"/>
+                <w:sz w:val="20"/>
+                <w:szCs w:val="20"/>
+                <w:rFonts w:ascii="Arial" w:hAnsi="Arial" w:cs="Arial"/>
               </w:rPr>
               <w:rPr>
                 <w:i/>
@@ -2092,6 +2278,9 @@
             <w:r>
               <w:rPr>
                 <w:color w:val="000000"/>
+                <w:sz w:val="20"/>
+                <w:szCs w:val="20"/>
+                <w:rFonts w:ascii="Arial" w:hAnsi="Arial" w:cs="Arial"/>
               </w:rPr>
               <w:rPr>
                 <w:i/>
@@ -2116,6 +2305,9 @@
             <w:r>
               <w:rPr>
                 <w:color w:val="000000"/>
+                <w:sz w:val="20"/>
+                <w:szCs w:val="20"/>
+                <w:rFonts w:ascii="Arial" w:hAnsi="Arial" w:cs="Arial"/>
               </w:rPr>
               <w:rPr>
                 <w:i/>
@@ -2140,6 +2332,9 @@
             <w:r>
               <w:rPr>
                 <w:color w:val="000000"/>
+                <w:sz w:val="20"/>
+                <w:szCs w:val="20"/>
+                <w:rFonts w:ascii="Arial" w:hAnsi="Arial" w:cs="Arial"/>
               </w:rPr>
               <w:rPr>
                 <w:i/>
@@ -2164,6 +2359,9 @@
             <w:r>
               <w:rPr>
                 <w:color w:val="000000"/>
+                <w:sz w:val="20"/>
+                <w:szCs w:val="20"/>
+                <w:rFonts w:ascii="Arial" w:hAnsi="Arial" w:cs="Arial"/>
               </w:rPr>
               <w:rPr>
                 <w:i/>
@@ -2185,66 +2383,28 @@
               <w:right w:val="nil" w:sz="2" w:space="0" w:shadow="false"/>
             </w:tcBorders>
             <w:shd w:fill="FFFFFF"/>
-            <w:vAlign w:val="center"/>
-          </w:tcPr>
-          <w:p>
-            <w:r>
-              <w:rPr>
-                <w:color w:val="000000"/>
+          </w:tcPr>
+          <w:p>
+            <w:r>
+              <w:rPr>
+                <w:color w:val="000000"/>
+                <w:sz w:val="16"/>
+                <w:szCs w:val="16"/>
+                <w:rFonts w:ascii="Arial" w:hAnsi="Arial" w:cs="Arial"/>
               </w:rPr>
               <w:t>* Returns are expressed before deducting investment management fees.</w:t>
               <w:br/>
               <w:t>** Returns are expressed after deducting investment management fees.</w:t>
               <w:br/>
-            </w:r>
-            <w:r>
-              <w:rPr>
-                <w:vertAlign w:val="superscript"/>
-              </w:rPr>
-              <w:t>#</w:t>
-            </w:r>
-            <w:r>
-              <w:t xml:space="preserve"> 08 March 2007.</w:t>
+              <w:t># 08 March 2007.</w:t>
               <w:br/>
-            </w:r>
-            <w:r>
-              <w:rPr>
-                <w:vertAlign w:val="superscript"/>
-              </w:rPr>
-              <w:t>+</w:t>
-            </w:r>
-            <w:r>
-              <w:t xml:space="preserve"> From 1 January 2010, the portfolio transitioned to a predominantly global REIT strategy with the benchmark amended from the S&amp;P/ASX 300 (GICS) Property Accumulation index to the FTSE EPRA/NAREIT Developed Index (hedged in AUD).</w:t>
+              <w:t>+ From 1 January 2010, the portfolio transitioned to a predominantly global REIT strategy with the benchmark amended from the S&amp;P/ASX 300 (GICS) Property Accumulation index to the FTSE EPRA/NAREIT Developed Index (hedged in AUD).</w:t>
               <w:br/>
-            </w:r>
-            <w:r>
-              <w:rPr>
-                <w:vertAlign w:val="superscript"/>
-              </w:rPr>
-              <w:t>^</w:t>
-            </w:r>
-            <w:r>
-              <w:t xml:space="preserve"> From 1 July 2011 the benchmark is an equally weighted composite of the hedged and unhedged FTSE EPRA/NAREIT Developed Index.</w:t>
+              <w:t>^ From 1 July 2011 the benchmark is an equally weighted composite of the hedged and unhedged FTSE EPRA/NAREIT Developed Index.</w:t>
               <w:br/>
-            </w:r>
-            <w:r>
-              <w:rPr>
-                <w:vertAlign w:val="superscript"/>
-              </w:rPr>
-              <w:t>~</w:t>
-            </w:r>
-            <w:r>
-              <w:t xml:space="preserve"> From 1 September 2013, the benchmark is FTSE EPRA/NAREIT Developed Index (hedged in AUD).</w:t>
+              <w:t>~ From 1 September 2013, the benchmark is FTSE EPRA/NAREIT Developed Index (hedged in AUD).</w:t>
               <w:br/>
-            </w:r>
-            <w:r>
-              <w:rPr>
-                <w:vertAlign w:val="superscript"/>
-              </w:rPr>
-              <w:t>&gt;</w:t>
-            </w:r>
-            <w:r>
-              <w:t xml:space="preserve"> From 1 September 2017, the benchmark is FTSE EPRA/NAREIT Developed Index (unhedged in AUD) Net TRI.</w:t>
+              <w:t>&gt; From 1 September 2017, the benchmark is FTSE EPRA/NAREIT Developed Index (unhedged in AUD) Net TRI.</w:t>
             </w:r>
           </w:p>
         </w:tc>
@@ -2608,6 +2768,9 @@
               <w:rPr>
                 <w:color w:val="FFFFFF"/>
                 <w:b/>
+                <w:sz w:val="22"/>
+                <w:szCs w:val="22"/>
+                <w:rFonts w:ascii="Calibri" w:hAnsi="Calibri" w:cs="Calibri"/>
               </w:rPr>
               <w:t>Fund</w:t>
             </w:r>
@@ -2630,6 +2793,9 @@
               <w:rPr>
                 <w:color w:val="FFFFFF"/>
                 <w:b/>
+                <w:sz w:val="22"/>
+                <w:szCs w:val="22"/>
+                <w:rFonts w:ascii="Calibri" w:hAnsi="Calibri" w:cs="Calibri"/>
               </w:rPr>
               <w:t>Value</w:t>
             </w:r>
@@ -2652,6 +2818,9 @@
               <w:rPr>
                 <w:color w:val="FFFFFF"/>
                 <w:b/>
+                <w:sz w:val="22"/>
+                <w:szCs w:val="22"/>
+                <w:rFonts w:ascii="Calibri" w:hAnsi="Calibri" w:cs="Calibri"/>
               </w:rPr>
               <w:t>Type</w:t>
             </w:r>
@@ -2674,6 +2843,9 @@
               <w:rPr>
                 <w:color w:val="FFFFFF"/>
                 <w:b/>
+                <w:sz w:val="22"/>
+                <w:szCs w:val="22"/>
+                <w:rFonts w:ascii="Calibri" w:hAnsi="Calibri" w:cs="Calibri"/>
               </w:rPr>
               <w:t>Weight</w:t>
             </w:r>
@@ -2695,7 +2867,11 @@
           </w:tcPr>
           <w:p>
             <w:r>
-              <w:rPr/>
+              <w:rPr>
+                <w:sz w:val="22"/>
+                <w:szCs w:val="22"/>
+                <w:rFonts w:ascii="Calibri" w:hAnsi="Calibri" w:cs="Calibri"/>
+              </w:rPr>
               <w:t>Jim Gold</w:t>
             </w:r>
           </w:p>
@@ -2714,7 +2890,11 @@
           </w:tcPr>
           <w:p>
             <w:r>
-              <w:rPr/>
+              <w:rPr>
+                <w:sz w:val="22"/>
+                <w:szCs w:val="22"/>
+                <w:rFonts w:ascii="Calibri" w:hAnsi="Calibri" w:cs="Calibri"/>
+              </w:rPr>
               <w:t>100000.00</w:t>
             </w:r>
           </w:p>
@@ -2733,7 +2913,11 @@
           </w:tcPr>
           <w:p>
             <w:r>
-              <w:rPr/>
+              <w:rPr>
+                <w:sz w:val="22"/>
+                <w:szCs w:val="22"/>
+                <w:rFonts w:ascii="Calibri" w:hAnsi="Calibri" w:cs="Calibri"/>
+              </w:rPr>
               <w:t>Equity</w:t>
             </w:r>
           </w:p>
@@ -2752,7 +2936,11 @@
           </w:tcPr>
           <w:p>
             <w:r>
-              <w:rPr/>
+              <w:rPr>
+                <w:sz w:val="22"/>
+                <w:szCs w:val="22"/>
+                <w:rFonts w:ascii="Calibri" w:hAnsi="Calibri" w:cs="Calibri"/>
+              </w:rPr>
               <w:t>0.60</w:t>
             </w:r>
           </w:p>
@@ -2773,7 +2961,11 @@
           </w:tcPr>
           <w:p>
             <w:r>
-              <w:rPr/>
+              <w:rPr>
+                <w:sz w:val="22"/>
+                <w:szCs w:val="22"/>
+                <w:rFonts w:ascii="Calibri" w:hAnsi="Calibri" w:cs="Calibri"/>
+              </w:rPr>
               <w:t>Bob Dust</w:t>
             </w:r>
           </w:p>
@@ -2792,7 +2984,11 @@
           </w:tcPr>
           <w:p>
             <w:r>
-              <w:rPr/>
+              <w:rPr>
+                <w:sz w:val="22"/>
+                <w:szCs w:val="22"/>
+                <w:rFonts w:ascii="Calibri" w:hAnsi="Calibri" w:cs="Calibri"/>
+              </w:rPr>
               <w:t>50000.00</w:t>
             </w:r>
           </w:p>
@@ -2811,7 +3007,11 @@
           </w:tcPr>
           <w:p>
             <w:r>
-              <w:rPr/>
+              <w:rPr>
+                <w:sz w:val="22"/>
+                <w:szCs w:val="22"/>
+                <w:rFonts w:ascii="Calibri" w:hAnsi="Calibri" w:cs="Calibri"/>
+              </w:rPr>
               <w:t>Debt</w:t>
             </w:r>
           </w:p>
@@ -2830,7 +3030,11 @@
           </w:tcPr>
           <w:p>
             <w:r>
-              <w:rPr/>
+              <w:rPr>
+                <w:sz w:val="22"/>
+                <w:szCs w:val="22"/>
+                <w:rFonts w:ascii="Calibri" w:hAnsi="Calibri" w:cs="Calibri"/>
+              </w:rPr>
               <w:t>0.40</w:t>
             </w:r>
           </w:p>

</xml_diff>